<commit_message>
Final materials sent to FASEB
</commit_message>
<xml_diff>
--- a/Internships/FASEB/Chiang_CV.docx
+++ b/Internships/FASEB/Chiang_CV.docx
@@ -1511,7 +1511,7 @@
           <w:bCs/>
           <w:iCs/>
         </w:rPr>
-        <w:t>, with applications in biomedicine</w:t>
+        <w:t xml:space="preserve"> for applications in biomedicine</w:t>
       </w:r>
       <w:r>
         <w:rPr>
@@ -1579,7 +1579,17 @@
           <w:iCs/>
         </w:rPr>
         <w:tab/>
-        <w:t>- Increased bioinformatics proficiency by analyzing amplicon sequencing and metagenomic data</w:t>
+        <w:t xml:space="preserve">- Increased bioinformatics proficiency by analyzing amplicon sequencing </w:t>
+      </w:r>
+      <w:bookmarkStart w:id="0" w:name="_GoBack"/>
+      <w:bookmarkEnd w:id="0"/>
+      <w:r>
+        <w:rPr>
+          <w:rFonts w:ascii="Gill Sans Nova" w:hAnsi="Gill Sans Nova" w:cs="Calisto MT"/>
+          <w:bCs/>
+          <w:iCs/>
+        </w:rPr>
+        <w:t>and metagenomic data</w:t>
       </w:r>
       <w:r>
         <w:rPr>
@@ -3396,8 +3406,6 @@
         <w:tab/>
         <w:t xml:space="preserve">   amplicon sequencing analysis, metagenomic analysis</w:t>
       </w:r>
-      <w:bookmarkStart w:id="0" w:name="_GoBack"/>
-      <w:bookmarkEnd w:id="0"/>
       <w:r>
         <w:rPr>
           <w:rFonts w:ascii="Gill Sans Nova" w:hAnsi="Gill Sans Nova"/>

</xml_diff>